<commit_message>
Welcome Martin as a contributor. Added medicine and orthopedic cards.
</commit_message>
<xml_diff>
--- a/contents/orthopedics/orthopedics-ottawa-dvt/source/orthopedics-ottawa-dvt-back.docx
+++ b/contents/orthopedics/orthopedics-ottawa-dvt/source/orthopedics-ottawa-dvt-back.docx
@@ -9,8 +9,8 @@
         <w:tblLook w:val="04A0" w:firstRow="1" w:lastRow="0" w:firstColumn="1" w:lastColumn="0" w:noHBand="0" w:noVBand="1"/>
       </w:tblPr>
       <w:tblGrid>
-        <w:gridCol w:w="4536"/>
-        <w:gridCol w:w="908"/>
+        <w:gridCol w:w="4678"/>
+        <w:gridCol w:w="766"/>
       </w:tblGrid>
       <w:tr>
         <w:trPr>
@@ -20,7 +20,7 @@
         <w:tc>
           <w:tcPr>
             <w:cnfStyle w:val="001000000000" w:firstRow="0" w:lastRow="0" w:firstColumn="1" w:lastColumn="0" w:oddVBand="0" w:evenVBand="0" w:oddHBand="0" w:evenHBand="0" w:firstRowFirstColumn="0" w:firstRowLastColumn="0" w:lastRowFirstColumn="0" w:lastRowLastColumn="0"/>
-            <w:tcW w:w="4536" w:type="dxa"/>
+            <w:tcW w:w="4678" w:type="dxa"/>
             <w:tcBorders>
               <w:bottom w:val="single" w:sz="4" w:space="0" w:color="auto"/>
             </w:tcBorders>
@@ -46,7 +46,7 @@
         </w:tc>
         <w:tc>
           <w:tcPr>
-            <w:tcW w:w="908" w:type="dxa"/>
+            <w:tcW w:w="766" w:type="dxa"/>
             <w:tcBorders>
               <w:bottom w:val="single" w:sz="4" w:space="0" w:color="auto"/>
             </w:tcBorders>
@@ -75,12 +75,12 @@
       <w:tr>
         <w:trPr>
           <w:cnfStyle w:val="000000100000" w:firstRow="0" w:lastRow="0" w:firstColumn="0" w:lastColumn="0" w:oddVBand="0" w:evenVBand="0" w:oddHBand="1" w:evenHBand="0" w:firstRowFirstColumn="0" w:firstRowLastColumn="0" w:lastRowFirstColumn="0" w:lastRowLastColumn="0"/>
-          <w:trHeight w:val="397"/>
+          <w:trHeight w:val="454"/>
         </w:trPr>
         <w:tc>
           <w:tcPr>
             <w:cnfStyle w:val="001000000000" w:firstRow="0" w:lastRow="0" w:firstColumn="1" w:lastColumn="0" w:oddVBand="0" w:evenVBand="0" w:oddHBand="0" w:evenHBand="0" w:firstRowFirstColumn="0" w:firstRowLastColumn="0" w:lastRowFirstColumn="0" w:lastRowLastColumn="0"/>
-            <w:tcW w:w="4536" w:type="dxa"/>
+            <w:tcW w:w="4678" w:type="dxa"/>
             <w:tcBorders>
               <w:top w:val="single" w:sz="4" w:space="0" w:color="auto"/>
             </w:tcBorders>
@@ -110,7 +110,7 @@
         </w:tc>
         <w:tc>
           <w:tcPr>
-            <w:tcW w:w="908" w:type="dxa"/>
+            <w:tcW w:w="766" w:type="dxa"/>
             <w:tcBorders>
               <w:top w:val="single" w:sz="4" w:space="0" w:color="auto"/>
             </w:tcBorders>
@@ -124,13 +124,15 @@
               <w:cnfStyle w:val="000000100000" w:firstRow="0" w:lastRow="0" w:firstColumn="0" w:lastColumn="0" w:oddVBand="0" w:evenVBand="0" w:oddHBand="1" w:evenHBand="0" w:firstRowFirstColumn="0" w:firstRowLastColumn="0" w:lastRowFirstColumn="0" w:lastRowLastColumn="0"/>
               <w:rPr>
                 <w:rFonts w:ascii="Arial" w:eastAsia="Times New Roman" w:hAnsi="Arial" w:cs="Arial"/>
-                <w:color w:val="000000"/>
-                <w:lang w:val="en-GB" w:eastAsia="sv-SE"/>
-              </w:rPr>
-            </w:pPr>
-            <w:r>
-              <w:rPr>
-                <w:rFonts w:ascii="Arial" w:eastAsia="Times New Roman" w:hAnsi="Arial" w:cs="Arial"/>
+                <w:b/>
+                <w:color w:val="000000"/>
+                <w:lang w:val="en-GB" w:eastAsia="sv-SE"/>
+              </w:rPr>
+            </w:pPr>
+            <w:r>
+              <w:rPr>
+                <w:rFonts w:ascii="Arial" w:eastAsia="Times New Roman" w:hAnsi="Arial" w:cs="Arial"/>
+                <w:b/>
                 <w:color w:val="000000"/>
                 <w:lang w:val="en-GB" w:eastAsia="sv-SE"/>
               </w:rPr>
@@ -141,12 +143,12 @@
       </w:tr>
       <w:tr>
         <w:trPr>
-          <w:trHeight w:val="397"/>
+          <w:trHeight w:val="454"/>
         </w:trPr>
         <w:tc>
           <w:tcPr>
             <w:cnfStyle w:val="001000000000" w:firstRow="0" w:lastRow="0" w:firstColumn="1" w:lastColumn="0" w:oddVBand="0" w:evenVBand="0" w:oddHBand="0" w:evenHBand="0" w:firstRowFirstColumn="0" w:firstRowLastColumn="0" w:lastRowFirstColumn="0" w:lastRowLastColumn="0"/>
-            <w:tcW w:w="4536" w:type="dxa"/>
+            <w:tcW w:w="4678" w:type="dxa"/>
             <w:noWrap/>
             <w:vAlign w:val="center"/>
             <w:hideMark/>
@@ -173,7 +175,7 @@
         </w:tc>
         <w:tc>
           <w:tcPr>
-            <w:tcW w:w="908" w:type="dxa"/>
+            <w:tcW w:w="766" w:type="dxa"/>
             <w:noWrap/>
             <w:vAlign w:val="center"/>
             <w:hideMark/>
@@ -184,13 +186,15 @@
               <w:cnfStyle w:val="000000000000" w:firstRow="0" w:lastRow="0" w:firstColumn="0" w:lastColumn="0" w:oddVBand="0" w:evenVBand="0" w:oddHBand="0" w:evenHBand="0" w:firstRowFirstColumn="0" w:firstRowLastColumn="0" w:lastRowFirstColumn="0" w:lastRowLastColumn="0"/>
               <w:rPr>
                 <w:rFonts w:ascii="Arial" w:eastAsia="Times New Roman" w:hAnsi="Arial" w:cs="Arial"/>
-                <w:color w:val="000000"/>
-                <w:lang w:val="en-GB" w:eastAsia="sv-SE"/>
-              </w:rPr>
-            </w:pPr>
-            <w:r>
-              <w:rPr>
-                <w:rFonts w:ascii="Arial" w:eastAsia="Times New Roman" w:hAnsi="Arial" w:cs="Arial"/>
+                <w:b/>
+                <w:color w:val="000000"/>
+                <w:lang w:val="en-GB" w:eastAsia="sv-SE"/>
+              </w:rPr>
+            </w:pPr>
+            <w:r>
+              <w:rPr>
+                <w:rFonts w:ascii="Arial" w:eastAsia="Times New Roman" w:hAnsi="Arial" w:cs="Arial"/>
+                <w:b/>
                 <w:color w:val="000000"/>
                 <w:lang w:val="en-GB" w:eastAsia="sv-SE"/>
               </w:rPr>
@@ -202,12 +206,12 @@
       <w:tr>
         <w:trPr>
           <w:cnfStyle w:val="000000100000" w:firstRow="0" w:lastRow="0" w:firstColumn="0" w:lastColumn="0" w:oddVBand="0" w:evenVBand="0" w:oddHBand="1" w:evenHBand="0" w:firstRowFirstColumn="0" w:firstRowLastColumn="0" w:lastRowFirstColumn="0" w:lastRowLastColumn="0"/>
-          <w:trHeight w:val="397"/>
+          <w:trHeight w:val="454"/>
         </w:trPr>
         <w:tc>
           <w:tcPr>
             <w:cnfStyle w:val="001000000000" w:firstRow="0" w:lastRow="0" w:firstColumn="1" w:lastColumn="0" w:oddVBand="0" w:evenVBand="0" w:oddHBand="0" w:evenHBand="0" w:firstRowFirstColumn="0" w:firstRowLastColumn="0" w:lastRowFirstColumn="0" w:lastRowLastColumn="0"/>
-            <w:tcW w:w="4536" w:type="dxa"/>
+            <w:tcW w:w="4678" w:type="dxa"/>
             <w:noWrap/>
             <w:vAlign w:val="center"/>
             <w:hideMark/>
@@ -228,13 +232,76 @@
                 <w:color w:val="000000"/>
                 <w:lang w:val="en-GB" w:eastAsia="sv-SE"/>
               </w:rPr>
-              <w:t>Immobilized &gt;3d or large surgery last 4w</w:t>
-            </w:r>
-          </w:p>
-        </w:tc>
-        <w:tc>
-          <w:tcPr>
-            <w:tcW w:w="908" w:type="dxa"/>
+              <w:t>Immobilized &gt;3</w:t>
+            </w:r>
+            <w:r>
+              <w:rPr>
+                <w:rFonts w:ascii="Arial" w:eastAsia="Times New Roman" w:hAnsi="Arial" w:cs="Arial"/>
+                <w:b w:val="0"/>
+                <w:color w:val="000000"/>
+                <w:lang w:val="en-GB" w:eastAsia="sv-SE"/>
+              </w:rPr>
+              <w:t xml:space="preserve"> </w:t>
+            </w:r>
+            <w:r>
+              <w:rPr>
+                <w:rFonts w:ascii="Arial" w:eastAsia="Times New Roman" w:hAnsi="Arial" w:cs="Arial"/>
+                <w:b w:val="0"/>
+                <w:color w:val="000000"/>
+                <w:lang w:val="en-GB" w:eastAsia="sv-SE"/>
+              </w:rPr>
+              <w:t>d</w:t>
+            </w:r>
+            <w:r>
+              <w:rPr>
+                <w:rFonts w:ascii="Arial" w:eastAsia="Times New Roman" w:hAnsi="Arial" w:cs="Arial"/>
+                <w:b w:val="0"/>
+                <w:color w:val="000000"/>
+                <w:lang w:val="en-GB" w:eastAsia="sv-SE"/>
+              </w:rPr>
+              <w:t>.</w:t>
+            </w:r>
+            <w:r>
+              <w:rPr>
+                <w:rFonts w:ascii="Arial" w:eastAsia="Times New Roman" w:hAnsi="Arial" w:cs="Arial"/>
+                <w:b w:val="0"/>
+                <w:color w:val="000000"/>
+                <w:lang w:val="en-GB" w:eastAsia="sv-SE"/>
+              </w:rPr>
+              <w:t xml:space="preserve"> or large surgery last 4</w:t>
+            </w:r>
+            <w:r>
+              <w:rPr>
+                <w:rFonts w:ascii="Arial" w:eastAsia="Times New Roman" w:hAnsi="Arial" w:cs="Arial"/>
+                <w:b w:val="0"/>
+                <w:color w:val="000000"/>
+                <w:lang w:val="en-GB" w:eastAsia="sv-SE"/>
+              </w:rPr>
+              <w:t xml:space="preserve"> </w:t>
+            </w:r>
+            <w:r>
+              <w:rPr>
+                <w:rFonts w:ascii="Arial" w:eastAsia="Times New Roman" w:hAnsi="Arial" w:cs="Arial"/>
+                <w:b w:val="0"/>
+                <w:color w:val="000000"/>
+                <w:lang w:val="en-GB" w:eastAsia="sv-SE"/>
+              </w:rPr>
+              <w:t>w</w:t>
+            </w:r>
+            <w:r>
+              <w:rPr>
+                <w:rFonts w:ascii="Arial" w:eastAsia="Times New Roman" w:hAnsi="Arial" w:cs="Arial"/>
+                <w:b w:val="0"/>
+                <w:color w:val="000000"/>
+                <w:lang w:val="en-GB" w:eastAsia="sv-SE"/>
+              </w:rPr>
+              <w:t>.</w:t>
+            </w:r>
+          </w:p>
+        </w:tc>
+        <w:tc>
+          <w:tcPr>
+            <w:tcW w:w="766" w:type="dxa"/>
             <w:noWrap/>
             <w:vAlign w:val="center"/>
             <w:hideMark/>
@@ -245,13 +312,15 @@
               <w:cnfStyle w:val="000000100000" w:firstRow="0" w:lastRow="0" w:firstColumn="0" w:lastColumn="0" w:oddVBand="0" w:evenVBand="0" w:oddHBand="1" w:evenHBand="0" w:firstRowFirstColumn="0" w:firstRowLastColumn="0" w:lastRowFirstColumn="0" w:lastRowLastColumn="0"/>
               <w:rPr>
                 <w:rFonts w:ascii="Arial" w:eastAsia="Times New Roman" w:hAnsi="Arial" w:cs="Arial"/>
-                <w:color w:val="000000"/>
-                <w:lang w:val="en-GB" w:eastAsia="sv-SE"/>
-              </w:rPr>
-            </w:pPr>
-            <w:r>
-              <w:rPr>
-                <w:rFonts w:ascii="Arial" w:eastAsia="Times New Roman" w:hAnsi="Arial" w:cs="Arial"/>
+                <w:b/>
+                <w:color w:val="000000"/>
+                <w:lang w:val="en-GB" w:eastAsia="sv-SE"/>
+              </w:rPr>
+            </w:pPr>
+            <w:r>
+              <w:rPr>
+                <w:rFonts w:ascii="Arial" w:eastAsia="Times New Roman" w:hAnsi="Arial" w:cs="Arial"/>
+                <w:b/>
                 <w:color w:val="000000"/>
                 <w:lang w:val="en-GB" w:eastAsia="sv-SE"/>
               </w:rPr>
@@ -262,12 +331,12 @@
       </w:tr>
       <w:tr>
         <w:trPr>
-          <w:trHeight w:val="397"/>
+          <w:trHeight w:val="680"/>
         </w:trPr>
         <w:tc>
           <w:tcPr>
             <w:cnfStyle w:val="001000000000" w:firstRow="0" w:lastRow="0" w:firstColumn="1" w:lastColumn="0" w:oddVBand="0" w:evenVBand="0" w:oddHBand="0" w:evenHBand="0" w:firstRowFirstColumn="0" w:firstRowLastColumn="0" w:lastRowFirstColumn="0" w:lastRowLastColumn="0"/>
-            <w:tcW w:w="4536" w:type="dxa"/>
+            <w:tcW w:w="4678" w:type="dxa"/>
             <w:noWrap/>
             <w:vAlign w:val="center"/>
             <w:hideMark/>
@@ -288,13 +357,41 @@
                 <w:color w:val="000000"/>
                 <w:lang w:val="en-GB" w:eastAsia="sv-SE"/>
               </w:rPr>
-              <w:t>Localized tenderness along the deep venous system</w:t>
-            </w:r>
-          </w:p>
-        </w:tc>
-        <w:tc>
-          <w:tcPr>
-            <w:tcW w:w="908" w:type="dxa"/>
+              <w:t>Loca</w:t>
+            </w:r>
+            <w:r>
+              <w:rPr>
+                <w:rFonts w:ascii="Arial" w:eastAsia="Times New Roman" w:hAnsi="Arial" w:cs="Arial"/>
+                <w:b w:val="0"/>
+                <w:color w:val="000000"/>
+                <w:lang w:val="en-GB" w:eastAsia="sv-SE"/>
+              </w:rPr>
+              <w:t>lized tenderness along the deep</w:t>
+            </w:r>
+          </w:p>
+          <w:p>
+            <w:pPr>
+              <w:rPr>
+                <w:rFonts w:ascii="Arial" w:eastAsia="Times New Roman" w:hAnsi="Arial" w:cs="Arial"/>
+                <w:b w:val="0"/>
+                <w:color w:val="000000"/>
+                <w:lang w:val="en-GB" w:eastAsia="sv-SE"/>
+              </w:rPr>
+            </w:pPr>
+            <w:r>
+              <w:rPr>
+                <w:rFonts w:ascii="Arial" w:eastAsia="Times New Roman" w:hAnsi="Arial" w:cs="Arial"/>
+                <w:b w:val="0"/>
+                <w:color w:val="000000"/>
+                <w:lang w:val="en-GB" w:eastAsia="sv-SE"/>
+              </w:rPr>
+              <w:t>venous system</w:t>
+            </w:r>
+          </w:p>
+        </w:tc>
+        <w:tc>
+          <w:tcPr>
+            <w:tcW w:w="766" w:type="dxa"/>
             <w:noWrap/>
             <w:vAlign w:val="center"/>
             <w:hideMark/>
@@ -305,13 +402,15 @@
               <w:cnfStyle w:val="000000000000" w:firstRow="0" w:lastRow="0" w:firstColumn="0" w:lastColumn="0" w:oddVBand="0" w:evenVBand="0" w:oddHBand="0" w:evenHBand="0" w:firstRowFirstColumn="0" w:firstRowLastColumn="0" w:lastRowFirstColumn="0" w:lastRowLastColumn="0"/>
               <w:rPr>
                 <w:rFonts w:ascii="Arial" w:eastAsia="Times New Roman" w:hAnsi="Arial" w:cs="Arial"/>
-                <w:color w:val="000000"/>
-                <w:lang w:val="en-GB" w:eastAsia="sv-SE"/>
-              </w:rPr>
-            </w:pPr>
-            <w:r>
-              <w:rPr>
-                <w:rFonts w:ascii="Arial" w:eastAsia="Times New Roman" w:hAnsi="Arial" w:cs="Arial"/>
+                <w:b/>
+                <w:color w:val="000000"/>
+                <w:lang w:val="en-GB" w:eastAsia="sv-SE"/>
+              </w:rPr>
+            </w:pPr>
+            <w:r>
+              <w:rPr>
+                <w:rFonts w:ascii="Arial" w:eastAsia="Times New Roman" w:hAnsi="Arial" w:cs="Arial"/>
+                <w:b/>
                 <w:color w:val="000000"/>
                 <w:lang w:val="en-GB" w:eastAsia="sv-SE"/>
               </w:rPr>
@@ -323,12 +422,12 @@
       <w:tr>
         <w:trPr>
           <w:cnfStyle w:val="000000100000" w:firstRow="0" w:lastRow="0" w:firstColumn="0" w:lastColumn="0" w:oddVBand="0" w:evenVBand="0" w:oddHBand="1" w:evenHBand="0" w:firstRowFirstColumn="0" w:firstRowLastColumn="0" w:lastRowFirstColumn="0" w:lastRowLastColumn="0"/>
-          <w:trHeight w:val="397"/>
+          <w:trHeight w:val="454"/>
         </w:trPr>
         <w:tc>
           <w:tcPr>
             <w:cnfStyle w:val="001000000000" w:firstRow="0" w:lastRow="0" w:firstColumn="1" w:lastColumn="0" w:oddVBand="0" w:evenVBand="0" w:oddHBand="0" w:evenHBand="0" w:firstRowFirstColumn="0" w:firstRowLastColumn="0" w:lastRowFirstColumn="0" w:lastRowLastColumn="0"/>
-            <w:tcW w:w="4536" w:type="dxa"/>
+            <w:tcW w:w="4678" w:type="dxa"/>
             <w:noWrap/>
             <w:vAlign w:val="center"/>
             <w:hideMark/>
@@ -355,7 +454,7 @@
         </w:tc>
         <w:tc>
           <w:tcPr>
-            <w:tcW w:w="908" w:type="dxa"/>
+            <w:tcW w:w="766" w:type="dxa"/>
             <w:noWrap/>
             <w:vAlign w:val="center"/>
             <w:hideMark/>
@@ -366,13 +465,15 @@
               <w:cnfStyle w:val="000000100000" w:firstRow="0" w:lastRow="0" w:firstColumn="0" w:lastColumn="0" w:oddVBand="0" w:evenVBand="0" w:oddHBand="1" w:evenHBand="0" w:firstRowFirstColumn="0" w:firstRowLastColumn="0" w:lastRowFirstColumn="0" w:lastRowLastColumn="0"/>
               <w:rPr>
                 <w:rFonts w:ascii="Arial" w:eastAsia="Times New Roman" w:hAnsi="Arial" w:cs="Arial"/>
-                <w:color w:val="000000"/>
-                <w:lang w:val="en-GB" w:eastAsia="sv-SE"/>
-              </w:rPr>
-            </w:pPr>
-            <w:r>
-              <w:rPr>
-                <w:rFonts w:ascii="Arial" w:eastAsia="Times New Roman" w:hAnsi="Arial" w:cs="Arial"/>
+                <w:b/>
+                <w:color w:val="000000"/>
+                <w:lang w:val="en-GB" w:eastAsia="sv-SE"/>
+              </w:rPr>
+            </w:pPr>
+            <w:r>
+              <w:rPr>
+                <w:rFonts w:ascii="Arial" w:eastAsia="Times New Roman" w:hAnsi="Arial" w:cs="Arial"/>
+                <w:b/>
                 <w:color w:val="000000"/>
                 <w:lang w:val="en-GB" w:eastAsia="sv-SE"/>
               </w:rPr>
@@ -383,12 +484,12 @@
       </w:tr>
       <w:tr>
         <w:trPr>
-          <w:trHeight w:val="397"/>
+          <w:trHeight w:val="680"/>
         </w:trPr>
         <w:tc>
           <w:tcPr>
             <w:cnfStyle w:val="001000000000" w:firstRow="0" w:lastRow="0" w:firstColumn="1" w:lastColumn="0" w:oddVBand="0" w:evenVBand="0" w:oddHBand="0" w:evenHBand="0" w:firstRowFirstColumn="0" w:firstRowLastColumn="0" w:lastRowFirstColumn="0" w:lastRowLastColumn="0"/>
-            <w:tcW w:w="4536" w:type="dxa"/>
+            <w:tcW w:w="4678" w:type="dxa"/>
             <w:noWrap/>
             <w:vAlign w:val="center"/>
             <w:hideMark/>
@@ -409,7 +510,25 @@
                 <w:color w:val="000000"/>
                 <w:lang w:val="en-GB" w:eastAsia="sv-SE"/>
               </w:rPr>
-              <w:t xml:space="preserve">Calf circumference &gt;3 cm compared to </w:t>
+              <w:t>Calf circumference &gt;3 cm</w:t>
+            </w:r>
+            <w:r>
+              <w:rPr>
+                <w:rFonts w:ascii="Arial" w:eastAsia="Times New Roman" w:hAnsi="Arial" w:cs="Arial"/>
+                <w:b w:val="0"/>
+                <w:color w:val="000000"/>
+                <w:lang w:val="en-GB" w:eastAsia="sv-SE"/>
+              </w:rPr>
+              <w:t xml:space="preserve">, </w:t>
+            </w:r>
+            <w:r>
+              <w:rPr>
+                <w:rFonts w:ascii="Arial" w:eastAsia="Times New Roman" w:hAnsi="Arial" w:cs="Arial"/>
+                <w:b w:val="0"/>
+                <w:color w:val="000000"/>
+                <w:lang w:val="en-GB" w:eastAsia="sv-SE"/>
+              </w:rPr>
+              <w:t xml:space="preserve">compared to </w:t>
             </w:r>
             <w:r>
               <w:rPr>
@@ -433,7 +552,7 @@
         </w:tc>
         <w:tc>
           <w:tcPr>
-            <w:tcW w:w="908" w:type="dxa"/>
+            <w:tcW w:w="766" w:type="dxa"/>
             <w:noWrap/>
             <w:vAlign w:val="center"/>
             <w:hideMark/>
@@ -444,13 +563,15 @@
               <w:cnfStyle w:val="000000000000" w:firstRow="0" w:lastRow="0" w:firstColumn="0" w:lastColumn="0" w:oddVBand="0" w:evenVBand="0" w:oddHBand="0" w:evenHBand="0" w:firstRowFirstColumn="0" w:firstRowLastColumn="0" w:lastRowFirstColumn="0" w:lastRowLastColumn="0"/>
               <w:rPr>
                 <w:rFonts w:ascii="Arial" w:eastAsia="Times New Roman" w:hAnsi="Arial" w:cs="Arial"/>
-                <w:color w:val="000000"/>
-                <w:lang w:val="en-GB" w:eastAsia="sv-SE"/>
-              </w:rPr>
-            </w:pPr>
-            <w:r>
-              <w:rPr>
-                <w:rFonts w:ascii="Arial" w:eastAsia="Times New Roman" w:hAnsi="Arial" w:cs="Arial"/>
+                <w:b/>
+                <w:color w:val="000000"/>
+                <w:lang w:val="en-GB" w:eastAsia="sv-SE"/>
+              </w:rPr>
+            </w:pPr>
+            <w:r>
+              <w:rPr>
+                <w:rFonts w:ascii="Arial" w:eastAsia="Times New Roman" w:hAnsi="Arial" w:cs="Arial"/>
+                <w:b/>
                 <w:color w:val="000000"/>
                 <w:lang w:val="en-GB" w:eastAsia="sv-SE"/>
               </w:rPr>
@@ -462,12 +583,12 @@
       <w:tr>
         <w:trPr>
           <w:cnfStyle w:val="000000100000" w:firstRow="0" w:lastRow="0" w:firstColumn="0" w:lastColumn="0" w:oddVBand="0" w:evenVBand="0" w:oddHBand="1" w:evenHBand="0" w:firstRowFirstColumn="0" w:firstRowLastColumn="0" w:lastRowFirstColumn="0" w:lastRowLastColumn="0"/>
-          <w:trHeight w:val="397"/>
+          <w:trHeight w:val="454"/>
         </w:trPr>
         <w:tc>
           <w:tcPr>
             <w:cnfStyle w:val="001000000000" w:firstRow="0" w:lastRow="0" w:firstColumn="1" w:lastColumn="0" w:oddVBand="0" w:evenVBand="0" w:oddHBand="0" w:evenHBand="0" w:firstRowFirstColumn="0" w:firstRowLastColumn="0" w:lastRowFirstColumn="0" w:lastRowLastColumn="0"/>
-            <w:tcW w:w="4536" w:type="dxa"/>
+            <w:tcW w:w="4678" w:type="dxa"/>
             <w:noWrap/>
             <w:vAlign w:val="center"/>
             <w:hideMark/>
@@ -521,7 +642,7 @@
         </w:tc>
         <w:tc>
           <w:tcPr>
-            <w:tcW w:w="908" w:type="dxa"/>
+            <w:tcW w:w="766" w:type="dxa"/>
             <w:noWrap/>
             <w:vAlign w:val="center"/>
             <w:hideMark/>
@@ -532,13 +653,15 @@
               <w:cnfStyle w:val="000000100000" w:firstRow="0" w:lastRow="0" w:firstColumn="0" w:lastColumn="0" w:oddVBand="0" w:evenVBand="0" w:oddHBand="1" w:evenHBand="0" w:firstRowFirstColumn="0" w:firstRowLastColumn="0" w:lastRowFirstColumn="0" w:lastRowLastColumn="0"/>
               <w:rPr>
                 <w:rFonts w:ascii="Arial" w:eastAsia="Times New Roman" w:hAnsi="Arial" w:cs="Arial"/>
-                <w:color w:val="000000"/>
-                <w:lang w:val="en-GB" w:eastAsia="sv-SE"/>
-              </w:rPr>
-            </w:pPr>
-            <w:r>
-              <w:rPr>
-                <w:rFonts w:ascii="Arial" w:eastAsia="Times New Roman" w:hAnsi="Arial" w:cs="Arial"/>
+                <w:b/>
+                <w:color w:val="000000"/>
+                <w:lang w:val="en-GB" w:eastAsia="sv-SE"/>
+              </w:rPr>
+            </w:pPr>
+            <w:r>
+              <w:rPr>
+                <w:rFonts w:ascii="Arial" w:eastAsia="Times New Roman" w:hAnsi="Arial" w:cs="Arial"/>
+                <w:b/>
                 <w:color w:val="000000"/>
                 <w:lang w:val="en-GB" w:eastAsia="sv-SE"/>
               </w:rPr>
@@ -549,12 +672,12 @@
       </w:tr>
       <w:tr>
         <w:trPr>
-          <w:trHeight w:val="397"/>
+          <w:trHeight w:val="680"/>
         </w:trPr>
         <w:tc>
           <w:tcPr>
             <w:cnfStyle w:val="001000000000" w:firstRow="0" w:lastRow="0" w:firstColumn="1" w:lastColumn="0" w:oddVBand="0" w:evenVBand="0" w:oddHBand="0" w:evenHBand="0" w:firstRowFirstColumn="0" w:firstRowLastColumn="0" w:lastRowFirstColumn="0" w:lastRowLastColumn="0"/>
-            <w:tcW w:w="4536" w:type="dxa"/>
+            <w:tcW w:w="4678" w:type="dxa"/>
             <w:noWrap/>
             <w:vAlign w:val="center"/>
             <w:hideMark/>
@@ -575,7 +698,26 @@
                 <w:color w:val="000000"/>
                 <w:lang w:val="en-GB" w:eastAsia="sv-SE"/>
               </w:rPr>
-              <w:t>Collateral flow in superficial veins (non-</w:t>
+              <w:t>Collateral flow in superficial veins</w:t>
+            </w:r>
+          </w:p>
+          <w:p>
+            <w:pPr>
+              <w:rPr>
+                <w:rFonts w:ascii="Arial" w:eastAsia="Times New Roman" w:hAnsi="Arial" w:cs="Arial"/>
+                <w:b w:val="0"/>
+                <w:color w:val="000000"/>
+                <w:lang w:val="en-GB" w:eastAsia="sv-SE"/>
+              </w:rPr>
+            </w:pPr>
+            <w:r>
+              <w:rPr>
+                <w:rFonts w:ascii="Arial" w:eastAsia="Times New Roman" w:hAnsi="Arial" w:cs="Arial"/>
+                <w:b w:val="0"/>
+                <w:color w:val="000000"/>
+                <w:lang w:val="en-GB" w:eastAsia="sv-SE"/>
+              </w:rPr>
+              <w:t>(non-</w:t>
             </w:r>
             <w:r>
               <w:rPr>
@@ -599,7 +741,7 @@
         </w:tc>
         <w:tc>
           <w:tcPr>
-            <w:tcW w:w="908" w:type="dxa"/>
+            <w:tcW w:w="766" w:type="dxa"/>
             <w:noWrap/>
             <w:vAlign w:val="center"/>
             <w:hideMark/>
@@ -610,13 +752,15 @@
               <w:cnfStyle w:val="000000000000" w:firstRow="0" w:lastRow="0" w:firstColumn="0" w:lastColumn="0" w:oddVBand="0" w:evenVBand="0" w:oddHBand="0" w:evenHBand="0" w:firstRowFirstColumn="0" w:firstRowLastColumn="0" w:lastRowFirstColumn="0" w:lastRowLastColumn="0"/>
               <w:rPr>
                 <w:rFonts w:ascii="Arial" w:eastAsia="Times New Roman" w:hAnsi="Arial" w:cs="Arial"/>
-                <w:color w:val="000000"/>
-                <w:lang w:val="en-GB" w:eastAsia="sv-SE"/>
-              </w:rPr>
-            </w:pPr>
-            <w:r>
-              <w:rPr>
-                <w:rFonts w:ascii="Arial" w:eastAsia="Times New Roman" w:hAnsi="Arial" w:cs="Arial"/>
+                <w:b/>
+                <w:color w:val="000000"/>
+                <w:lang w:val="en-GB" w:eastAsia="sv-SE"/>
+              </w:rPr>
+            </w:pPr>
+            <w:r>
+              <w:rPr>
+                <w:rFonts w:ascii="Arial" w:eastAsia="Times New Roman" w:hAnsi="Arial" w:cs="Arial"/>
+                <w:b/>
                 <w:color w:val="000000"/>
                 <w:lang w:val="en-GB" w:eastAsia="sv-SE"/>
               </w:rPr>
@@ -628,12 +772,12 @@
       <w:tr>
         <w:trPr>
           <w:cnfStyle w:val="000000100000" w:firstRow="0" w:lastRow="0" w:firstColumn="0" w:lastColumn="0" w:oddVBand="0" w:evenVBand="0" w:oddHBand="1" w:evenHBand="0" w:firstRowFirstColumn="0" w:firstRowLastColumn="0" w:lastRowFirstColumn="0" w:lastRowLastColumn="0"/>
-          <w:trHeight w:val="397"/>
+          <w:trHeight w:val="454"/>
         </w:trPr>
         <w:tc>
           <w:tcPr>
             <w:cnfStyle w:val="001000000000" w:firstRow="0" w:lastRow="0" w:firstColumn="1" w:lastColumn="0" w:oddVBand="0" w:evenVBand="0" w:oddHBand="0" w:evenHBand="0" w:firstRowFirstColumn="0" w:firstRowLastColumn="0" w:lastRowFirstColumn="0" w:lastRowLastColumn="0"/>
-            <w:tcW w:w="4536" w:type="dxa"/>
+            <w:tcW w:w="4678" w:type="dxa"/>
             <w:noWrap/>
             <w:vAlign w:val="center"/>
             <w:hideMark/>
@@ -678,7 +822,7 @@
         </w:tc>
         <w:tc>
           <w:tcPr>
-            <w:tcW w:w="908" w:type="dxa"/>
+            <w:tcW w:w="766" w:type="dxa"/>
             <w:noWrap/>
             <w:vAlign w:val="center"/>
             <w:hideMark/>
@@ -689,13 +833,15 @@
               <w:cnfStyle w:val="000000100000" w:firstRow="0" w:lastRow="0" w:firstColumn="0" w:lastColumn="0" w:oddVBand="0" w:evenVBand="0" w:oddHBand="1" w:evenHBand="0" w:firstRowFirstColumn="0" w:firstRowLastColumn="0" w:lastRowFirstColumn="0" w:lastRowLastColumn="0"/>
               <w:rPr>
                 <w:rFonts w:ascii="Arial" w:eastAsia="Times New Roman" w:hAnsi="Arial" w:cs="Arial"/>
-                <w:color w:val="000000"/>
-                <w:lang w:val="en-GB" w:eastAsia="sv-SE"/>
-              </w:rPr>
-            </w:pPr>
-            <w:r>
-              <w:rPr>
-                <w:rFonts w:ascii="Arial" w:eastAsia="Times New Roman" w:hAnsi="Arial" w:cs="Arial"/>
+                <w:b/>
+                <w:color w:val="000000"/>
+                <w:lang w:val="en-GB" w:eastAsia="sv-SE"/>
+              </w:rPr>
+            </w:pPr>
+            <w:r>
+              <w:rPr>
+                <w:rFonts w:ascii="Arial" w:eastAsia="Times New Roman" w:hAnsi="Arial" w:cs="Arial"/>
+                <w:b/>
                 <w:color w:val="000000"/>
                 <w:lang w:val="en-GB" w:eastAsia="sv-SE"/>
               </w:rPr>
@@ -707,22 +853,7 @@
     </w:tbl>
     <w:p>
       <w:pPr>
-        <w:jc w:val="center"/>
-        <w:rPr>
-          <w:rFonts w:ascii="Arial" w:hAnsi="Arial" w:cs="Arial"/>
-          <w:lang w:val="en-GB"/>
-        </w:rPr>
-      </w:pPr>
-      <w:r>
-        <w:rPr>
-          <w:rFonts w:ascii="Arial" w:hAnsi="Arial" w:cs="Arial"/>
-          <w:lang w:val="en-GB"/>
-        </w:rPr>
-        <w:br/>
-      </w:r>
-    </w:p>
-    <w:p>
-      <w:pPr>
+        <w:spacing w:before="240"/>
         <w:ind w:left="284" w:right="284"/>
         <w:jc w:val="center"/>
         <w:rPr>
@@ -733,6 +864,7 @@
       <w:r>
         <w:rPr>
           <w:rFonts w:ascii="Arial" w:hAnsi="Arial" w:cs="Arial"/>
+          <w:b/>
           <w:lang w:val="en-GB"/>
         </w:rPr>
         <w:t>L</w:t>
@@ -740,6 +872,7 @@
       <w:r>
         <w:rPr>
           <w:rFonts w:ascii="Arial" w:hAnsi="Arial" w:cs="Arial"/>
+          <w:b/>
           <w:lang w:val="en-GB"/>
         </w:rPr>
         <w:t>ow points &lt;2 + negative D-dimer</w:t>
@@ -751,6 +884,8 @@
         </w:rPr>
         <w:br/>
       </w:r>
+      <w:bookmarkStart w:id="0" w:name="_GoBack"/>
+      <w:bookmarkEnd w:id="0"/>
       <w:r>
         <w:rPr>
           <w:rFonts w:ascii="Arial" w:hAnsi="Arial" w:cs="Arial"/>
@@ -763,20 +898,12 @@
           <w:rFonts w:ascii="Arial" w:hAnsi="Arial" w:cs="Arial"/>
           <w:lang w:val="en-GB"/>
         </w:rPr>
-        <w:t xml:space="preserve">for </w:t>
-      </w:r>
-      <w:bookmarkStart w:id="0" w:name="_GoBack"/>
-      <w:bookmarkEnd w:id="0"/>
-      <w:r>
-        <w:rPr>
-          <w:rFonts w:ascii="Arial" w:hAnsi="Arial" w:cs="Arial"/>
-          <w:lang w:val="en-GB"/>
-        </w:rPr>
-        <w:t>DVT</w:t>
+        <w:t>for DVT</w:t>
       </w:r>
     </w:p>
     <w:p>
       <w:pPr>
+        <w:spacing w:after="240"/>
         <w:ind w:left="284" w:right="284"/>
         <w:jc w:val="center"/>
         <w:rPr>
@@ -787,6 +914,7 @@
       <w:r>
         <w:rPr>
           <w:rFonts w:ascii="Arial" w:hAnsi="Arial" w:cs="Arial"/>
+          <w:b/>
           <w:lang w:val="en-GB"/>
         </w:rPr>
         <w:t xml:space="preserve">High points ≥2 </w:t>
@@ -804,16 +932,6 @@
         </w:rPr>
         <w:t xml:space="preserve"> Ultrasound whole leg</w:t>
       </w:r>
-    </w:p>
-    <w:p>
-      <w:pPr>
-        <w:ind w:left="284" w:right="284"/>
-        <w:jc w:val="center"/>
-        <w:rPr>
-          <w:rFonts w:ascii="Arial" w:hAnsi="Arial" w:cs="Arial"/>
-          <w:lang w:val="en-GB"/>
-        </w:rPr>
-      </w:pPr>
     </w:p>
     <w:p>
       <w:pPr>
@@ -1744,7 +1862,7 @@
 </file>
 
 <file path=customXml/itemProps1.xml><?xml version="1.0" encoding="utf-8"?>
-<ds:datastoreItem xmlns:ds="http://schemas.openxmlformats.org/officeDocument/2006/customXml" ds:itemID="{2D16D219-4FD8-4B0D-8C34-F993FE867667}">
+<ds:datastoreItem xmlns:ds="http://schemas.openxmlformats.org/officeDocument/2006/customXml" ds:itemID="{241C2BA9-7C5B-47BB-9499-2ED1F24F614A}">
   <ds:schemaRefs>
     <ds:schemaRef ds:uri="http://schemas.openxmlformats.org/officeDocument/2006/bibliography"/>
   </ds:schemaRefs>

</xml_diff>